<commit_message>
Rettet småfejl i modultest af BT på Rock
</commit_message>
<xml_diff>
--- a/Design og implementering/Bluetooth/Modultest af datamodtagelse og -forsendelse på Rock.docx
+++ b/Design og implementering/Bluetooth/Modultest af datamodtagelse og -forsendelse på Rock.docx
@@ -46,6 +46,9 @@
         <w:t xml:space="preserve">At teste om Rock modtager data fra </w:t>
       </w:r>
       <w:r>
+        <w:t xml:space="preserve">Bluetooth-modulet </w:t>
+      </w:r>
+      <w:r>
         <w:t>RN</w:t>
       </w:r>
       <w:r>
@@ -54,6 +57,9 @@
       <w:r>
         <w:t>42</w:t>
       </w:r>
+      <w:r>
+        <w:t>.</w:t>
+      </w:r>
     </w:p>
     <w:p>
       <w:r>
@@ -179,7 +185,13 @@
         <w:t>Der er é</w:t>
       </w:r>
       <w:r>
-        <w:t>t testscenarie i denne integrationstest:</w:t>
+        <w:t xml:space="preserve">t testscenarie i denne </w:t>
+      </w:r>
+      <w:r>
+        <w:t>modul</w:t>
+      </w:r>
+      <w:r>
+        <w:t>test:</w:t>
       </w:r>
     </w:p>
     <w:p>
@@ -258,13 +270,8 @@
           <w:numId w:val="1"/>
         </w:numPr>
       </w:pPr>
-      <w:proofErr w:type="spellStart"/>
-      <w:r>
-        <w:t>Raspberry</w:t>
-      </w:r>
-      <w:proofErr w:type="spellEnd"/>
-      <w:r>
-        <w:t xml:space="preserve"> Pi</w:t>
+      <w:r>
+        <w:t>Rock</w:t>
       </w:r>
       <w:r>
         <w:t xml:space="preserve"> fo</w:t>
@@ -282,22 +289,28 @@
         </w:numPr>
       </w:pPr>
       <w:r>
-        <w:t>Der e</w:t>
-      </w:r>
-      <w:r>
-        <w:t>tablere</w:t>
-      </w:r>
-      <w:r>
-        <w:t>s</w:t>
-      </w:r>
-      <w:r>
-        <w:t xml:space="preserve"> en SSH-</w:t>
-      </w:r>
-      <w:r>
-        <w:t xml:space="preserve">forbindelse til </w:t>
+        <w:t xml:space="preserve">RN-42 er monteret på </w:t>
       </w:r>
       <w:r>
         <w:t>Rock</w:t>
+      </w:r>
+      <w:r>
+        <w:t xml:space="preserve"> jf. m</w:t>
+      </w:r>
+      <w:r>
+        <w:t>ontering af modul RN-42</w:t>
+      </w:r>
+      <w:r>
+        <w:t xml:space="preserve"> </w:t>
+      </w:r>
+      <w:r>
+        <w:t>(REFER</w:t>
+      </w:r>
+      <w:r>
+        <w:t>E</w:t>
+      </w:r>
+      <w:r>
+        <w:t>NCE i produktdokumentation)</w:t>
       </w:r>
     </w:p>
     <w:p>
@@ -309,28 +322,7 @@
         </w:numPr>
       </w:pPr>
       <w:r>
-        <w:t xml:space="preserve">RN-42 er monteret på </w:t>
-      </w:r>
-      <w:r>
-        <w:t>Rock</w:t>
-      </w:r>
-      <w:r>
-        <w:t xml:space="preserve"> jf. m</w:t>
-      </w:r>
-      <w:r>
-        <w:t>ontering af modul RN-42</w:t>
-      </w:r>
-      <w:r>
-        <w:t xml:space="preserve"> </w:t>
-      </w:r>
-      <w:r>
-        <w:t>(REFER</w:t>
-      </w:r>
-      <w:r>
-        <w:t>E</w:t>
-      </w:r>
-      <w:r>
-        <w:t>NCE i produktdokumentation)</w:t>
+        <w:t>Der etableres en SSH-forbindelse til Rock</w:t>
       </w:r>
     </w:p>
     <w:p>
@@ -377,7 +369,13 @@
         <w:t>es med</w:t>
       </w:r>
       <w:r>
-        <w:t xml:space="preserve"> RN42 </w:t>
+        <w:t xml:space="preserve"> RN</w:t>
+      </w:r>
+      <w:r>
+        <w:t>-</w:t>
+      </w:r>
+      <w:r>
+        <w:t xml:space="preserve">42 </w:t>
       </w:r>
       <w:r>
         <w:t>over B</w:t>
@@ -413,7 +411,7 @@
           <w:lang w:eastAsia="da-DK"/>
         </w:rPr>
         <w:pict>
-          <v:oval id="_x0000_s1027" style="position:absolute;left:0;text-align:left;margin-left:347.8pt;margin-top:10.65pt;width:92pt;height:59.5pt;z-index:251659264" filled="f" strokecolor="#00b050" strokeweight="2pt"/>
+          <v:oval id="_x0000_s1027" style="position:absolute;left:0;text-align:left;margin-left:363.9pt;margin-top:10.65pt;width:92pt;height:59.5pt;z-index:251659264" filled="f" strokecolor="#00b050" strokeweight="2pt"/>
         </w:pict>
       </w:r>
       <w:r>
@@ -422,7 +420,7 @@
           <w:lang w:eastAsia="da-DK"/>
         </w:rPr>
         <w:pict>
-          <v:oval id="_x0000_s1026" style="position:absolute;left:0;text-align:left;margin-left:209.8pt;margin-top:109.15pt;width:38.5pt;height:37pt;z-index:251658240" filled="f" strokecolor="red" strokeweight="2pt"/>
+          <v:oval id="_x0000_s1026" style="position:absolute;left:0;text-align:left;margin-left:225.9pt;margin-top:109.15pt;width:38.5pt;height:37pt;z-index:251658240" filled="f" strokecolor="red" strokeweight="2pt"/>
         </w:pict>
       </w:r>
       <w:r>
@@ -446,8 +444,8 @@
             <v:path o:extrusionok="f" gradientshapeok="t" o:connecttype="rect"/>
             <o:lock v:ext="edit" aspectratio="t"/>
           </v:shapetype>
-          <v:shape id="_x0000_i1025" type="#_x0000_t75" style="width:480.75pt;height:171pt">
-            <v:imagedata r:id="rId7" o:title="2014-12-08 13.46.27"/>
+          <v:shape id="_x0000_i1025" type="#_x0000_t75" style="width:480.9pt;height:171.15pt">
+            <v:imagedata r:id="rId7" o:title="2014-12-08 13.46"/>
           </v:shape>
         </w:pict>
       </w:r>
@@ -564,7 +562,13 @@
         <w:t xml:space="preserve">marker </w:t>
       </w:r>
       <w:r>
-        <w:t>RN42</w:t>
+        <w:t>RN</w:t>
+      </w:r>
+      <w:r>
+        <w:t>-</w:t>
+      </w:r>
+      <w:r>
+        <w:t>42</w:t>
       </w:r>
       <w:r>
         <w:t>-B</w:t>
@@ -613,7 +617,10 @@
         </w:numPr>
       </w:pPr>
       <w:r>
-        <w:t xml:space="preserve">Opsæt systemet som beskrevet ovenfor. </w:t>
+        <w:t xml:space="preserve">Opsæt </w:t>
+      </w:r>
+      <w:r>
+        <w:t>systemet som beskrevet ovenfor.</w:t>
       </w:r>
     </w:p>
     <w:p>
@@ -649,7 +656,10 @@
       </w:r>
       <w:proofErr w:type="gramEnd"/>
       <w:r>
-        <w:t xml:space="preserve"> i den eksterne Bluetooth-enhedsterminal.</w:t>
+        <w:t xml:space="preserve"> i den ek</w:t>
+      </w:r>
+      <w:r>
+        <w:t>sterne Bluetooth-enhedsterminal</w:t>
       </w:r>
     </w:p>
     <w:p>
@@ -675,7 +685,7 @@
         <w:t>-</w:t>
       </w:r>
       <w:r>
-        <w:t>terminal.</w:t>
+        <w:t>terminal</w:t>
       </w:r>
     </w:p>
     <w:p>
@@ -725,7 +735,7 @@
       </w:r>
       <w:proofErr w:type="spellEnd"/>
       <w:r>
-        <w:t xml:space="preserve"> terminal.</w:t>
+        <w:t xml:space="preserve"> terminal</w:t>
       </w:r>
     </w:p>
     <w:p>
@@ -737,7 +747,10 @@
         </w:numPr>
       </w:pPr>
       <w:r>
-        <w:t>Der observeres om det bliver udskrevet på den eksterne Bluetooth-enhedsterminal.</w:t>
+        <w:t>Der observeres om det bliver udskrevet på den eksterne B</w:t>
+      </w:r>
+      <w:r>
+        <w:t>luetooth-enhedsterminal</w:t>
       </w:r>
     </w:p>
     <w:p>
@@ -755,7 +768,21 @@
     </w:p>
     <w:p>
       <w:r>
-        <w:t xml:space="preserve">Det forventes at der udskrives </w:t>
+        <w:t xml:space="preserve">Det forventes at der </w:t>
+      </w:r>
+      <w:r>
+        <w:t xml:space="preserve">er </w:t>
+      </w:r>
+      <w:r>
+        <w:t>udskr</w:t>
+      </w:r>
+      <w:r>
+        <w:t>evet</w:t>
+      </w:r>
+      <w:bookmarkStart w:id="0" w:name="_GoBack"/>
+      <w:bookmarkEnd w:id="0"/>
+      <w:r>
+        <w:t xml:space="preserve"> </w:t>
       </w:r>
       <w:r>
         <w:t>”</w:t>
@@ -824,7 +851,7 @@
       <w:r>
         <w:pict>
           <v:shape id="_x0000_i1026" type="#_x0000_t75" style="width:307pt;height:164.4pt">
-            <v:imagedata r:id="rId8" o:title="Skærmbillede 2014-12-08 12.40.40"/>
+            <v:imagedata r:id="rId8" o:title="Skærmbillede 2014-12-08 12.40"/>
           </v:shape>
         </w:pict>
       </w:r>
@@ -901,7 +928,7 @@
       <w:r>
         <w:pict>
           <v:shape id="_x0000_i1027" type="#_x0000_t75" style="width:368.85pt;height:74.05pt">
-            <v:imagedata r:id="rId9" o:title="Skærmbillede 2014-12-08 12.40.31"/>
+            <v:imagedata r:id="rId9" o:title="Skærmbillede 2014-12-08 12.40"/>
           </v:shape>
         </w:pict>
       </w:r>
@@ -964,8 +991,6 @@
       <w:r>
         <w:t>Testen er godkendt.</w:t>
       </w:r>
-      <w:bookmarkStart w:id="0" w:name="_GoBack"/>
-      <w:bookmarkEnd w:id="0"/>
       <w:r>
         <w:t xml:space="preserve"> </w:t>
       </w:r>

</xml_diff>